<commit_message>
change name of position
</commit_message>
<xml_diff>
--- a/download/CV.docx
+++ b/download/CV.docx
@@ -544,16 +544,252 @@
         </w:rPr>
         <w:t xml:space="preserve"> URAL FEDERAL UNIVERSITY</w:t>
       </w:r>
+    </w:p>
+    <w:p>
+      <w:pPr>
+        <w:ind w:firstLine="1134"/>
+        <w:rPr>
+          <w:lang w:val="en-US"/>
+        </w:rPr>
+      </w:pPr>
+      <w:r>
+        <w:rPr>
+          <w:rFonts w:ascii="Cambria" w:eastAsia="Cambria" w:hAnsi="Cambria" w:cs="Cambria"/>
+          <w:i/>
+          <w:iCs/>
+          <w:color w:val="000000" w:themeColor="text1"/>
+          <w:sz w:val="22"/>
+          <w:szCs w:val="22"/>
+          <w:lang w:val="en-US"/>
+        </w:rPr>
+        <w:t>Higher Professional Education in Legal Regulation of Business</w:t>
+      </w:r>
+    </w:p>
+    <w:p>
+      <w:pPr>
+        <w:rPr>
+          <w:rFonts w:ascii="Cambria" w:eastAsia="Cambria" w:hAnsi="Cambria" w:cs="Cambria"/>
+          <w:color w:val="000000" w:themeColor="text1"/>
+          <w:sz w:val="22"/>
+          <w:szCs w:val="22"/>
+          <w:lang w:val="en-US"/>
+        </w:rPr>
+      </w:pPr>
+    </w:p>
+    <w:p>
+      <w:pPr>
+        <w:rPr>
+          <w:lang w:val="en-US"/>
+        </w:rPr>
+      </w:pPr>
+      <w:r>
+        <w:rPr>
+          <w:rFonts w:ascii="Cambria" w:eastAsia="Cambria" w:hAnsi="Cambria" w:cs="Cambria"/>
+          <w:color w:val="000000" w:themeColor="text1"/>
+          <w:sz w:val="22"/>
+          <w:szCs w:val="22"/>
+          <w:lang w:val="en-US"/>
+        </w:rPr>
+        <w:t xml:space="preserve">2009-2013 URAL FEDERAL UNIVERSITY </w:t>
+      </w:r>
+    </w:p>
+    <w:p>
+      <w:pPr>
+        <w:ind w:left="1134"/>
+        <w:rPr>
+          <w:lang w:val="en-US"/>
+        </w:rPr>
+      </w:pPr>
+      <w:r>
+        <w:rPr>
+          <w:rFonts w:ascii="Cambria" w:eastAsia="Cambria" w:hAnsi="Cambria" w:cs="Cambria"/>
+          <w:i/>
+          <w:iCs/>
+          <w:color w:val="000000" w:themeColor="text1"/>
+          <w:sz w:val="22"/>
+          <w:szCs w:val="22"/>
+          <w:lang w:val="en-US"/>
+        </w:rPr>
+        <w:t xml:space="preserve">Bachelor </w:t>
+      </w:r>
+      <w:r>
+        <w:rPr>
+          <w:rFonts w:ascii="Cambria" w:eastAsia="Cambria" w:hAnsi="Cambria" w:cs="Cambria"/>
+          <w:i/>
+          <w:iCs/>
+          <w:color w:val="000000" w:themeColor="text1"/>
+          <w:sz w:val="22"/>
+          <w:szCs w:val="22"/>
+          <w:lang w:val="en-US"/>
+        </w:rPr>
+        <w:t>of</w:t>
+      </w:r>
+      <w:r>
+        <w:rPr>
+          <w:rFonts w:ascii="Cambria" w:eastAsia="Cambria" w:hAnsi="Cambria" w:cs="Cambria"/>
+          <w:i/>
+          <w:iCs/>
+          <w:color w:val="000000" w:themeColor="text1"/>
+          <w:sz w:val="22"/>
+          <w:szCs w:val="22"/>
+          <w:lang w:val="en-US"/>
+        </w:rPr>
+        <w:t xml:space="preserve"> Computer Science</w:t>
+      </w:r>
+      <w:r>
+        <w:rPr>
+          <w:rFonts w:ascii="Cambria" w:eastAsia="Cambria" w:hAnsi="Cambria" w:cs="Cambria"/>
+          <w:i/>
+          <w:iCs/>
+          <w:color w:val="000000" w:themeColor="text1"/>
+          <w:sz w:val="22"/>
+          <w:szCs w:val="22"/>
+          <w:lang w:val="en-US"/>
+        </w:rPr>
+        <w:t xml:space="preserve"> in</w:t>
+      </w:r>
+      <w:r>
+        <w:rPr>
+          <w:rFonts w:ascii="Cambria" w:eastAsia="Cambria" w:hAnsi="Cambria" w:cs="Cambria"/>
+          <w:i/>
+          <w:iCs/>
+          <w:color w:val="000000" w:themeColor="text1"/>
+          <w:sz w:val="22"/>
+          <w:szCs w:val="22"/>
+          <w:lang w:val="en-US"/>
+        </w:rPr>
+        <w:t xml:space="preserve"> Technology in Design and Technology of Electronic Means</w:t>
+      </w:r>
+    </w:p>
+    <w:p>
+      <w:pPr>
+        <w:rPr>
+          <w:rFonts w:ascii="Cambria" w:eastAsia="Cambria" w:hAnsi="Cambria" w:cs="Cambria"/>
+          <w:b/>
+          <w:bCs/>
+          <w:color w:val="000000" w:themeColor="text1"/>
+          <w:sz w:val="22"/>
+          <w:szCs w:val="22"/>
+          <w:lang w:val="en-US"/>
+        </w:rPr>
+      </w:pPr>
+      <w:r>
+        <w:rPr>
+          <w:lang w:val="en-US"/>
+        </w:rPr>
+        <w:br/>
+      </w:r>
+      <w:r>
+        <w:rPr>
+          <w:rFonts w:ascii="Cambria" w:eastAsia="Cambria" w:hAnsi="Cambria" w:cs="Cambria"/>
+          <w:b/>
+          <w:bCs/>
+          <w:color w:val="000000" w:themeColor="text1"/>
+          <w:sz w:val="22"/>
+          <w:szCs w:val="22"/>
+          <w:lang w:val="en-US"/>
+        </w:rPr>
+        <w:t>WORK EXPERIENCE</w:t>
+      </w:r>
+    </w:p>
+    <w:p>
+      <w:pPr>
+        <w:rPr>
+          <w:rFonts w:cstheme="majorHAnsi"/>
+          <w:sz w:val="22"/>
+          <w:szCs w:val="22"/>
+          <w:lang w:val="en-US"/>
+        </w:rPr>
+      </w:pPr>
+      <w:r>
+        <w:rPr>
+          <w:rFonts w:cstheme="majorHAnsi"/>
+          <w:sz w:val="22"/>
+          <w:szCs w:val="22"/>
+          <w:lang w:val="en-US"/>
+        </w:rPr>
+        <w:t>02 July – present time</w:t>
+      </w:r>
+    </w:p>
+    <w:p>
+      <w:pPr>
+        <w:ind w:left="1134"/>
+        <w:rPr>
+          <w:lang w:val="en-US"/>
+        </w:rPr>
+      </w:pPr>
+      <w:r>
+        <w:rPr>
+          <w:rFonts w:ascii="Cambria" w:eastAsia="Cambria" w:hAnsi="Cambria" w:cs="Cambria"/>
+          <w:caps/>
+          <w:color w:val="000000" w:themeColor="text1"/>
+          <w:sz w:val="22"/>
+          <w:szCs w:val="22"/>
+          <w:lang w:val="en-US"/>
+        </w:rPr>
+        <w:t>Bank</w:t>
+      </w:r>
+      <w:r>
+        <w:rPr>
+          <w:rFonts w:ascii="Cambria" w:eastAsia="Cambria" w:hAnsi="Cambria" w:cs="Cambria"/>
+          <w:caps/>
+          <w:color w:val="000000" w:themeColor="text1"/>
+          <w:sz w:val="22"/>
+          <w:szCs w:val="22"/>
+          <w:lang w:val="en-US"/>
+        </w:rPr>
+        <w:t xml:space="preserve"> ‘</w:t>
+      </w:r>
+      <w:r>
+        <w:rPr>
+          <w:rFonts w:ascii="Cambria" w:eastAsia="Cambria" w:hAnsi="Cambria" w:cs="Cambria"/>
+          <w:caps/>
+          <w:color w:val="000000" w:themeColor="text1"/>
+          <w:sz w:val="22"/>
+          <w:szCs w:val="22"/>
+          <w:lang w:val="en-US"/>
+        </w:rPr>
+        <w:t>tochka</w:t>
+      </w:r>
+      <w:r>
+        <w:rPr>
+          <w:rFonts w:ascii="Cambria" w:eastAsia="Cambria" w:hAnsi="Cambria" w:cs="Cambria"/>
+          <w:caps/>
+          <w:color w:val="000000" w:themeColor="text1"/>
+          <w:sz w:val="22"/>
+          <w:szCs w:val="22"/>
+          <w:lang w:val="en-US"/>
+        </w:rPr>
+        <w:t xml:space="preserve">’ </w:t>
+      </w:r>
+    </w:p>
+    <w:p>
+      <w:pPr>
+        <w:ind w:firstLine="1134"/>
+        <w:rPr>
+          <w:rFonts w:ascii="Cambria" w:eastAsia="Cambria" w:hAnsi="Cambria" w:cs="Cambria"/>
+          <w:i/>
+          <w:iCs/>
+          <w:color w:val="000000" w:themeColor="text1"/>
+          <w:sz w:val="22"/>
+          <w:szCs w:val="22"/>
+          <w:lang w:val="en-US"/>
+        </w:rPr>
+      </w:pPr>
+      <w:r>
+        <w:rPr>
+          <w:rFonts w:ascii="Cambria" w:eastAsia="Cambria" w:hAnsi="Cambria" w:cs="Cambria"/>
+          <w:i/>
+          <w:iCs/>
+          <w:color w:val="000000" w:themeColor="text1"/>
+          <w:sz w:val="22"/>
+          <w:szCs w:val="22"/>
+          <w:lang w:val="en-US"/>
+        </w:rPr>
+        <w:t>Front-e</w:t>
+      </w:r>
       <w:bookmarkStart w:id="0" w:name="_GoBack"/>
       <w:bookmarkEnd w:id="0"/>
-    </w:p>
-    <w:p>
-      <w:pPr>
-        <w:ind w:firstLine="1134"/>
-        <w:rPr>
-          <w:lang w:val="en-US"/>
-        </w:rPr>
-      </w:pPr>
       <w:r>
         <w:rPr>
           <w:rFonts w:ascii="Cambria" w:eastAsia="Cambria" w:hAnsi="Cambria" w:cs="Cambria"/>
@@ -564,107 +800,129 @@
           <w:szCs w:val="22"/>
           <w:lang w:val="en-US"/>
         </w:rPr>
-        <w:t>Higher Professional Education in Legal Regulation of Business</w:t>
-      </w:r>
-    </w:p>
-    <w:p>
-      <w:pPr>
-        <w:rPr>
-          <w:rFonts w:ascii="Cambria" w:eastAsia="Cambria" w:hAnsi="Cambria" w:cs="Cambria"/>
-          <w:color w:val="000000" w:themeColor="text1"/>
-          <w:sz w:val="22"/>
-          <w:szCs w:val="22"/>
-          <w:lang w:val="en-US"/>
-        </w:rPr>
-      </w:pPr>
-    </w:p>
-    <w:p>
-      <w:pPr>
-        <w:rPr>
-          <w:lang w:val="en-US"/>
-        </w:rPr>
-      </w:pPr>
-      <w:r>
-        <w:rPr>
-          <w:rFonts w:ascii="Cambria" w:eastAsia="Cambria" w:hAnsi="Cambria" w:cs="Cambria"/>
-          <w:color w:val="000000" w:themeColor="text1"/>
-          <w:sz w:val="22"/>
-          <w:szCs w:val="22"/>
-          <w:lang w:val="en-US"/>
-        </w:rPr>
-        <w:t xml:space="preserve">2009-2013 URAL FEDERAL UNIVERSITY </w:t>
-      </w:r>
-    </w:p>
-    <w:p>
-      <w:pPr>
-        <w:ind w:left="1134"/>
-        <w:rPr>
-          <w:lang w:val="en-US"/>
-        </w:rPr>
-      </w:pPr>
-      <w:r>
-        <w:rPr>
-          <w:rFonts w:ascii="Cambria" w:eastAsia="Cambria" w:hAnsi="Cambria" w:cs="Cambria"/>
-          <w:i/>
-          <w:iCs/>
-          <w:color w:val="000000" w:themeColor="text1"/>
-          <w:sz w:val="22"/>
-          <w:szCs w:val="22"/>
-          <w:lang w:val="en-US"/>
-        </w:rPr>
-        <w:t xml:space="preserve">Bachelor </w:t>
-      </w:r>
-      <w:r>
-        <w:rPr>
-          <w:rFonts w:ascii="Cambria" w:eastAsia="Cambria" w:hAnsi="Cambria" w:cs="Cambria"/>
-          <w:i/>
-          <w:iCs/>
-          <w:color w:val="000000" w:themeColor="text1"/>
-          <w:sz w:val="22"/>
-          <w:szCs w:val="22"/>
-          <w:lang w:val="en-US"/>
-        </w:rPr>
-        <w:t>of</w:t>
-      </w:r>
-      <w:r>
-        <w:rPr>
-          <w:rFonts w:ascii="Cambria" w:eastAsia="Cambria" w:hAnsi="Cambria" w:cs="Cambria"/>
-          <w:i/>
-          <w:iCs/>
-          <w:color w:val="000000" w:themeColor="text1"/>
-          <w:sz w:val="22"/>
-          <w:szCs w:val="22"/>
-          <w:lang w:val="en-US"/>
-        </w:rPr>
-        <w:t xml:space="preserve"> Computer Science</w:t>
-      </w:r>
-      <w:r>
-        <w:rPr>
-          <w:rFonts w:ascii="Cambria" w:eastAsia="Cambria" w:hAnsi="Cambria" w:cs="Cambria"/>
-          <w:i/>
-          <w:iCs/>
-          <w:color w:val="000000" w:themeColor="text1"/>
-          <w:sz w:val="22"/>
-          <w:szCs w:val="22"/>
-          <w:lang w:val="en-US"/>
-        </w:rPr>
-        <w:t xml:space="preserve"> in</w:t>
-      </w:r>
-      <w:r>
-        <w:rPr>
-          <w:rFonts w:ascii="Cambria" w:eastAsia="Cambria" w:hAnsi="Cambria" w:cs="Cambria"/>
-          <w:i/>
-          <w:iCs/>
-          <w:color w:val="000000" w:themeColor="text1"/>
-          <w:sz w:val="22"/>
-          <w:szCs w:val="22"/>
-          <w:lang w:val="en-US"/>
-        </w:rPr>
-        <w:t xml:space="preserve"> Technology in Design and Technology of Electronic Means</w:t>
-      </w:r>
-    </w:p>
-    <w:p>
-      <w:pPr>
+        <w:t>nd Developer</w:t>
+      </w:r>
+    </w:p>
+    <w:p>
+      <w:pPr>
+        <w:jc w:val="both"/>
+        <w:rPr>
+          <w:rFonts w:ascii="Cambria" w:eastAsia="Cambria" w:hAnsi="Cambria" w:cs="Cambria"/>
+          <w:color w:val="000000" w:themeColor="text1"/>
+          <w:sz w:val="22"/>
+          <w:szCs w:val="22"/>
+          <w:lang w:val="en-US"/>
+        </w:rPr>
+      </w:pPr>
+      <w:r>
+        <w:rPr>
+          <w:rFonts w:ascii="Cambria" w:eastAsia="Cambria" w:hAnsi="Cambria" w:cs="Cambria"/>
+          <w:color w:val="000000" w:themeColor="text1"/>
+          <w:sz w:val="22"/>
+          <w:szCs w:val="22"/>
+          <w:lang w:val="en-US"/>
+        </w:rPr>
+        <w:t>C</w:t>
+      </w:r>
+      <w:r>
+        <w:rPr>
+          <w:rFonts w:ascii="Cambria" w:eastAsia="Cambria" w:hAnsi="Cambria" w:cs="Cambria"/>
+          <w:color w:val="000000" w:themeColor="text1"/>
+          <w:sz w:val="22"/>
+          <w:szCs w:val="22"/>
+          <w:lang w:val="en-US"/>
+        </w:rPr>
+        <w:t xml:space="preserve">reating </w:t>
+      </w:r>
+      <w:r>
+        <w:rPr>
+          <w:rFonts w:ascii="Cambria" w:eastAsia="Cambria" w:hAnsi="Cambria" w:cs="Cambria"/>
+          <w:color w:val="000000" w:themeColor="text1"/>
+          <w:sz w:val="22"/>
+          <w:szCs w:val="22"/>
+          <w:lang w:val="en-US"/>
+        </w:rPr>
+        <w:t>new components on Angular2, marking-up with material design, working on user scenarios</w:t>
+      </w:r>
+      <w:r>
+        <w:rPr>
+          <w:rFonts w:ascii="Cambria" w:eastAsia="Cambria" w:hAnsi="Cambria" w:cs="Cambria"/>
+          <w:color w:val="000000" w:themeColor="text1"/>
+          <w:sz w:val="22"/>
+          <w:szCs w:val="22"/>
+          <w:lang w:val="en-US"/>
+        </w:rPr>
+        <w:t xml:space="preserve"> for improving usability</w:t>
+      </w:r>
+      <w:r>
+        <w:rPr>
+          <w:rFonts w:ascii="Cambria" w:eastAsia="Cambria" w:hAnsi="Cambria" w:cs="Cambria"/>
+          <w:color w:val="000000" w:themeColor="text1"/>
+          <w:sz w:val="22"/>
+          <w:szCs w:val="22"/>
+          <w:lang w:val="en-US"/>
+        </w:rPr>
+        <w:t xml:space="preserve">, </w:t>
+      </w:r>
+      <w:r>
+        <w:rPr>
+          <w:rFonts w:ascii="Cambria" w:eastAsia="Cambria" w:hAnsi="Cambria" w:cs="Cambria"/>
+          <w:color w:val="000000" w:themeColor="text1"/>
+          <w:sz w:val="22"/>
+          <w:szCs w:val="22"/>
+          <w:lang w:val="en-US"/>
+        </w:rPr>
+        <w:t xml:space="preserve">support </w:t>
+      </w:r>
+      <w:r>
+        <w:rPr>
+          <w:rFonts w:ascii="Cambria" w:eastAsia="Cambria" w:hAnsi="Cambria" w:cs="Cambria"/>
+          <w:color w:val="000000" w:themeColor="text1"/>
+          <w:sz w:val="22"/>
+          <w:szCs w:val="22"/>
+          <w:lang w:val="en-US"/>
+        </w:rPr>
+        <w:t>written parts.</w:t>
+      </w:r>
+    </w:p>
+    <w:p>
+      <w:pPr>
+        <w:rPr>
+          <w:rFonts w:ascii="Cambria" w:eastAsia="Cambria" w:hAnsi="Cambria" w:cs="Cambria"/>
+          <w:color w:val="000000" w:themeColor="text1"/>
+          <w:sz w:val="22"/>
+          <w:szCs w:val="22"/>
+          <w:lang w:val="en-US"/>
+        </w:rPr>
+      </w:pPr>
+      <w:r>
+        <w:rPr>
+          <w:rFonts w:ascii="Cambria" w:eastAsia="Cambria" w:hAnsi="Cambria" w:cs="Cambria"/>
+          <w:color w:val="000000" w:themeColor="text1"/>
+          <w:sz w:val="22"/>
+          <w:szCs w:val="22"/>
+          <w:lang w:val="en-US"/>
+        </w:rPr>
+        <w:tab/>
+      </w:r>
+    </w:p>
+    <w:p>
+      <w:pPr>
+        <w:rPr>
+          <w:lang w:val="en-US"/>
+        </w:rPr>
+      </w:pPr>
+      <w:r>
+        <w:rPr>
+          <w:rFonts w:ascii="Cambria" w:eastAsia="Cambria" w:hAnsi="Cambria" w:cs="Cambria"/>
+          <w:color w:val="000000" w:themeColor="text1"/>
+          <w:sz w:val="22"/>
+          <w:szCs w:val="22"/>
+          <w:lang w:val="en-US"/>
+        </w:rPr>
+        <w:t>16 October 2017 –</w:t>
+      </w:r>
+      <w:r>
         <w:rPr>
           <w:rFonts w:ascii="Cambria" w:eastAsia="Cambria" w:hAnsi="Cambria" w:cs="Cambria"/>
           <w:b/>
@@ -674,43 +932,17 @@
           <w:szCs w:val="22"/>
           <w:lang w:val="en-US"/>
         </w:rPr>
-      </w:pPr>
-      <w:r>
-        <w:rPr>
-          <w:lang w:val="en-US"/>
-        </w:rPr>
-        <w:br/>
-      </w:r>
-      <w:r>
-        <w:rPr>
-          <w:rFonts w:ascii="Cambria" w:eastAsia="Cambria" w:hAnsi="Cambria" w:cs="Cambria"/>
-          <w:b/>
-          <w:bCs/>
-          <w:color w:val="000000" w:themeColor="text1"/>
-          <w:sz w:val="22"/>
-          <w:szCs w:val="22"/>
-          <w:lang w:val="en-US"/>
-        </w:rPr>
-        <w:t>WORK EXPERIENCE</w:t>
-      </w:r>
-    </w:p>
-    <w:p>
-      <w:pPr>
-        <w:rPr>
-          <w:rFonts w:cstheme="majorHAnsi"/>
-          <w:sz w:val="22"/>
-          <w:szCs w:val="22"/>
-          <w:lang w:val="en-US"/>
-        </w:rPr>
-      </w:pPr>
-      <w:r>
-        <w:rPr>
-          <w:rFonts w:cstheme="majorHAnsi"/>
-          <w:sz w:val="22"/>
-          <w:szCs w:val="22"/>
-          <w:lang w:val="en-US"/>
-        </w:rPr>
-        <w:t>02 July – present time</w:t>
+        <w:t xml:space="preserve"> </w:t>
+      </w:r>
+      <w:r>
+        <w:rPr>
+          <w:rFonts w:ascii="Cambria" w:eastAsia="Cambria" w:hAnsi="Cambria" w:cs="Cambria"/>
+          <w:color w:val="000000" w:themeColor="text1"/>
+          <w:sz w:val="22"/>
+          <w:szCs w:val="22"/>
+          <w:lang w:val="en-US"/>
+        </w:rPr>
+        <w:t>31 June 2018</w:t>
       </w:r>
     </w:p>
     <w:p>
@@ -729,259 +961,26 @@
           <w:szCs w:val="22"/>
           <w:lang w:val="en-US"/>
         </w:rPr>
-        <w:t>Bank</w:t>
-      </w:r>
-      <w:r>
-        <w:rPr>
-          <w:rFonts w:ascii="Cambria" w:eastAsia="Cambria" w:hAnsi="Cambria" w:cs="Cambria"/>
-          <w:caps/>
-          <w:color w:val="000000" w:themeColor="text1"/>
-          <w:sz w:val="22"/>
-          <w:szCs w:val="22"/>
-          <w:lang w:val="en-US"/>
-        </w:rPr>
-        <w:t xml:space="preserve"> ‘</w:t>
-      </w:r>
-      <w:r>
-        <w:rPr>
-          <w:rFonts w:ascii="Cambria" w:eastAsia="Cambria" w:hAnsi="Cambria" w:cs="Cambria"/>
-          <w:caps/>
-          <w:color w:val="000000" w:themeColor="text1"/>
-          <w:sz w:val="22"/>
-          <w:szCs w:val="22"/>
-          <w:lang w:val="en-US"/>
-        </w:rPr>
-        <w:t>tochka</w:t>
-      </w:r>
-      <w:r>
-        <w:rPr>
-          <w:rFonts w:ascii="Cambria" w:eastAsia="Cambria" w:hAnsi="Cambria" w:cs="Cambria"/>
-          <w:caps/>
-          <w:color w:val="000000" w:themeColor="text1"/>
-          <w:sz w:val="22"/>
-          <w:szCs w:val="22"/>
-          <w:lang w:val="en-US"/>
-        </w:rPr>
-        <w:t xml:space="preserve">’ </w:t>
-      </w:r>
-    </w:p>
-    <w:p>
-      <w:pPr>
-        <w:ind w:firstLine="1134"/>
-        <w:rPr>
-          <w:rFonts w:ascii="Cambria" w:eastAsia="Cambria" w:hAnsi="Cambria" w:cs="Cambria"/>
+        <w:t xml:space="preserve">OOO ‘Ideco’ </w:t>
+      </w:r>
+    </w:p>
+    <w:p>
+      <w:pPr>
+        <w:ind w:left="426" w:firstLine="708"/>
+        <w:rPr>
+          <w:rFonts w:ascii="Cambria" w:eastAsia="Times New Roman" w:hAnsi="Cambria" w:cs="Times New Roman"/>
           <w:i/>
-          <w:iCs/>
-          <w:color w:val="000000" w:themeColor="text1"/>
-          <w:sz w:val="22"/>
-          <w:szCs w:val="22"/>
-          <w:lang w:val="en-US"/>
-        </w:rPr>
-      </w:pPr>
-      <w:r>
-        <w:rPr>
-          <w:rFonts w:ascii="Cambria" w:eastAsia="Cambria" w:hAnsi="Cambria" w:cs="Cambria"/>
+        </w:rPr>
+      </w:pPr>
+      <w:r>
+        <w:rPr>
+          <w:rFonts w:ascii="Cambria" w:eastAsia="Times New Roman" w:hAnsi="Cambria" w:cs="Arial"/>
           <w:i/>
-          <w:iCs/>
-          <w:color w:val="000000" w:themeColor="text1"/>
-          <w:sz w:val="22"/>
-          <w:szCs w:val="22"/>
-          <w:lang w:val="en-US"/>
-        </w:rPr>
-        <w:t>Front-end Developer</w:t>
-      </w:r>
-    </w:p>
-    <w:p>
-      <w:pPr>
-        <w:jc w:val="both"/>
-        <w:rPr>
-          <w:rFonts w:ascii="Cambria" w:eastAsia="Cambria" w:hAnsi="Cambria" w:cs="Cambria"/>
-          <w:color w:val="000000" w:themeColor="text1"/>
-          <w:sz w:val="22"/>
-          <w:szCs w:val="22"/>
-          <w:lang w:val="en-US"/>
-        </w:rPr>
-      </w:pPr>
-      <w:r>
-        <w:rPr>
-          <w:rFonts w:ascii="Cambria" w:eastAsia="Cambria" w:hAnsi="Cambria" w:cs="Cambria"/>
-          <w:color w:val="000000" w:themeColor="text1"/>
-          <w:sz w:val="22"/>
-          <w:szCs w:val="22"/>
-          <w:lang w:val="en-US"/>
-        </w:rPr>
-        <w:t>C</w:t>
-      </w:r>
-      <w:r>
-        <w:rPr>
-          <w:rFonts w:ascii="Cambria" w:eastAsia="Cambria" w:hAnsi="Cambria" w:cs="Cambria"/>
-          <w:color w:val="000000" w:themeColor="text1"/>
-          <w:sz w:val="22"/>
-          <w:szCs w:val="22"/>
-          <w:lang w:val="en-US"/>
-        </w:rPr>
-        <w:t xml:space="preserve">reating </w:t>
-      </w:r>
-      <w:r>
-        <w:rPr>
-          <w:rFonts w:ascii="Cambria" w:eastAsia="Cambria" w:hAnsi="Cambria" w:cs="Cambria"/>
-          <w:color w:val="000000" w:themeColor="text1"/>
-          <w:sz w:val="22"/>
-          <w:szCs w:val="22"/>
-          <w:lang w:val="en-US"/>
-        </w:rPr>
-        <w:t>new components on Angular2, marking-up with material design, working on user scenarios</w:t>
-      </w:r>
-      <w:r>
-        <w:rPr>
-          <w:rFonts w:ascii="Cambria" w:eastAsia="Cambria" w:hAnsi="Cambria" w:cs="Cambria"/>
-          <w:color w:val="000000" w:themeColor="text1"/>
-          <w:sz w:val="22"/>
-          <w:szCs w:val="22"/>
-          <w:lang w:val="en-US"/>
-        </w:rPr>
-        <w:t xml:space="preserve"> for improving usability</w:t>
-      </w:r>
-      <w:r>
-        <w:rPr>
-          <w:rFonts w:ascii="Cambria" w:eastAsia="Cambria" w:hAnsi="Cambria" w:cs="Cambria"/>
-          <w:color w:val="000000" w:themeColor="text1"/>
-          <w:sz w:val="22"/>
-          <w:szCs w:val="22"/>
-          <w:lang w:val="en-US"/>
-        </w:rPr>
-        <w:t xml:space="preserve">, </w:t>
-      </w:r>
-      <w:r>
-        <w:rPr>
-          <w:rFonts w:ascii="Cambria" w:eastAsia="Cambria" w:hAnsi="Cambria" w:cs="Cambria"/>
-          <w:color w:val="000000" w:themeColor="text1"/>
-          <w:sz w:val="22"/>
-          <w:szCs w:val="22"/>
-          <w:lang w:val="en-US"/>
-        </w:rPr>
-        <w:t xml:space="preserve">support </w:t>
-      </w:r>
-      <w:r>
-        <w:rPr>
-          <w:rFonts w:ascii="Cambria" w:eastAsia="Cambria" w:hAnsi="Cambria" w:cs="Cambria"/>
-          <w:color w:val="000000" w:themeColor="text1"/>
-          <w:sz w:val="22"/>
-          <w:szCs w:val="22"/>
-          <w:lang w:val="en-US"/>
-        </w:rPr>
-        <w:t>written parts.</w:t>
-      </w:r>
-    </w:p>
-    <w:p>
-      <w:pPr>
-        <w:rPr>
-          <w:rFonts w:ascii="Cambria" w:eastAsia="Cambria" w:hAnsi="Cambria" w:cs="Cambria"/>
-          <w:color w:val="000000" w:themeColor="text1"/>
-          <w:sz w:val="22"/>
-          <w:szCs w:val="22"/>
-          <w:lang w:val="en-US"/>
-        </w:rPr>
-      </w:pPr>
-      <w:r>
-        <w:rPr>
-          <w:rFonts w:ascii="Cambria" w:eastAsia="Cambria" w:hAnsi="Cambria" w:cs="Cambria"/>
-          <w:color w:val="000000" w:themeColor="text1"/>
-          <w:sz w:val="22"/>
-          <w:szCs w:val="22"/>
-          <w:lang w:val="en-US"/>
-        </w:rPr>
-        <w:tab/>
-      </w:r>
-    </w:p>
-    <w:p>
-      <w:pPr>
-        <w:rPr>
-          <w:lang w:val="en-US"/>
-        </w:rPr>
-      </w:pPr>
-      <w:r>
-        <w:rPr>
-          <w:rFonts w:ascii="Cambria" w:eastAsia="Cambria" w:hAnsi="Cambria" w:cs="Cambria"/>
-          <w:color w:val="000000" w:themeColor="text1"/>
-          <w:sz w:val="22"/>
-          <w:szCs w:val="22"/>
-          <w:lang w:val="en-US"/>
-        </w:rPr>
-        <w:t>16 October 2017 –</w:t>
-      </w:r>
-      <w:r>
-        <w:rPr>
-          <w:rFonts w:ascii="Cambria" w:eastAsia="Cambria" w:hAnsi="Cambria" w:cs="Cambria"/>
-          <w:b/>
-          <w:bCs/>
-          <w:color w:val="000000" w:themeColor="text1"/>
-          <w:sz w:val="22"/>
-          <w:szCs w:val="22"/>
-          <w:lang w:val="en-US"/>
-        </w:rPr>
-        <w:t xml:space="preserve"> </w:t>
-      </w:r>
-      <w:r>
-        <w:rPr>
-          <w:rFonts w:ascii="Cambria" w:eastAsia="Cambria" w:hAnsi="Cambria" w:cs="Cambria"/>
-          <w:color w:val="000000" w:themeColor="text1"/>
-          <w:sz w:val="22"/>
-          <w:szCs w:val="22"/>
-          <w:lang w:val="en-US"/>
-        </w:rPr>
-        <w:t>31 June 2018</w:t>
-      </w:r>
-    </w:p>
-    <w:p>
-      <w:pPr>
-        <w:ind w:left="1134"/>
-        <w:rPr>
-          <w:lang w:val="en-US"/>
-        </w:rPr>
-      </w:pPr>
-      <w:r>
-        <w:rPr>
-          <w:rFonts w:ascii="Cambria" w:eastAsia="Cambria" w:hAnsi="Cambria" w:cs="Cambria"/>
-          <w:caps/>
-          <w:color w:val="000000" w:themeColor="text1"/>
-          <w:sz w:val="22"/>
-          <w:szCs w:val="22"/>
-          <w:lang w:val="en-US"/>
-        </w:rPr>
-        <w:t xml:space="preserve">OOO ‘Ideco’ </w:t>
-      </w:r>
-    </w:p>
-    <w:p>
-      <w:pPr>
-        <w:ind w:firstLine="1134"/>
-        <w:rPr>
-          <w:lang w:val="en-US"/>
-        </w:rPr>
-      </w:pPr>
-      <w:r>
-        <w:rPr>
-          <w:rFonts w:ascii="Cambria" w:eastAsia="Cambria" w:hAnsi="Cambria" w:cs="Cambria"/>
-          <w:i/>
-          <w:iCs/>
-          <w:color w:val="000000" w:themeColor="text1"/>
-          <w:sz w:val="22"/>
-          <w:szCs w:val="22"/>
-          <w:lang w:val="en-US"/>
-        </w:rPr>
-        <w:t>Lead</w:t>
-      </w:r>
-      <w:r>
-        <w:rPr>
-          <w:rFonts w:ascii="Cambria" w:eastAsia="Cambria" w:hAnsi="Cambria" w:cs="Cambria"/>
-          <w:i/>
-          <w:iCs/>
-          <w:color w:val="000000" w:themeColor="text1"/>
-          <w:sz w:val="22"/>
-          <w:szCs w:val="22"/>
-          <w:lang w:val="en-US"/>
-        </w:rPr>
-        <w:t xml:space="preserve"> Marketer </w:t>
+          <w:color w:val="000000"/>
+          <w:sz w:val="22"/>
+          <w:szCs w:val="22"/>
+        </w:rPr>
+        <w:t>Senior Marketing Manager</w:t>
       </w:r>
     </w:p>
     <w:p>

</xml_diff>